<commit_message>
Updated content in the documment
</commit_message>
<xml_diff>
--- a/TallerGithub1.docx
+++ b/TallerGithub1.docx
@@ -353,18 +353,21 @@
     </w:p>
     <w:p>
       <w:pPr>
-        <w:pStyle w:val="Prrafodelista"/>
-        <w:numPr>
-          <w:ilvl w:val="0"/>
-          <w:numId w:val="28"/>
-        </w:numPr>
         <w:spacing w:line="360" w:lineRule="auto"/>
+        <w:ind w:left="360"/>
         <w:jc w:val="center"/>
         <w:rPr>
           <w:rFonts w:ascii="Times New Roman" w:hAnsi="Times New Roman" w:cs="Times New Roman"/>
           <w:lang w:val="es-ES"/>
         </w:rPr>
       </w:pPr>
+      <w:r>
+        <w:rPr>
+          <w:rFonts w:ascii="Times New Roman" w:hAnsi="Times New Roman" w:cs="Times New Roman"/>
+          <w:lang w:val="es-ES"/>
+        </w:rPr>
+        <w:t xml:space="preserve">3 </w:t>
+      </w:r>
       <w:r>
         <w:rPr>
           <w:rFonts w:ascii="Times New Roman" w:hAnsi="Times New Roman" w:cs="Times New Roman"/>
@@ -525,11 +528,10 @@
         <w:rPr>
           <w:noProof/>
         </w:rPr>
-        <w:lastRenderedPageBreak/>
         <w:drawing>
-          <wp:inline distT="0" distB="0" distL="0" distR="0" wp14:anchorId="2D5CE313" wp14:editId="705F973F">
-            <wp:extent cx="5612130" cy="5574665"/>
-            <wp:effectExtent l="0" t="0" r="7620" b="6985"/>
+          <wp:inline distT="0" distB="0" distL="0" distR="0" wp14:anchorId="2D5CE313" wp14:editId="3A48AFF0">
+            <wp:extent cx="5612130" cy="1000760"/>
+            <wp:effectExtent l="0" t="0" r="7620" b="8890"/>
             <wp:docPr id="861015263" name="Imagen 1" descr="Texto&#10;&#10;El contenido generado por IA puede ser incorrecto."/>
             <wp:cNvGraphicFramePr>
               <a:graphicFrameLocks xmlns:a="http://schemas.openxmlformats.org/drawingml/2006/main" noChangeAspect="1"/>
@@ -541,8 +543,67 @@
                     <pic:cNvPr id="861015263" name="Imagen 1" descr="Texto&#10;&#10;El contenido generado por IA puede ser incorrecto."/>
                     <pic:cNvPicPr/>
                   </pic:nvPicPr>
+                  <pic:blipFill rotWithShape="1">
+                    <a:blip r:embed="rId8"/>
+                    <a:srcRect b="82048"/>
+                    <a:stretch/>
+                  </pic:blipFill>
+                  <pic:spPr bwMode="auto">
+                    <a:xfrm>
+                      <a:off x="0" y="0"/>
+                      <a:ext cx="5612130" cy="1000760"/>
+                    </a:xfrm>
+                    <a:prstGeom prst="rect">
+                      <a:avLst/>
+                    </a:prstGeom>
+                    <a:ln>
+                      <a:noFill/>
+                    </a:ln>
+                    <a:extLst>
+                      <a:ext uri="{53640926-AAD7-44D8-BBD7-CCE9431645EC}">
+                        <a14:shadowObscured xmlns:a14="http://schemas.microsoft.com/office/drawing/2010/main"/>
+                      </a:ext>
+                    </a:extLst>
+                  </pic:spPr>
+                </pic:pic>
+              </a:graphicData>
+            </a:graphic>
+          </wp:inline>
+        </w:drawing>
+      </w:r>
+    </w:p>
+    <w:p>
+      <w:pPr>
+        <w:pStyle w:val="Prrafodelista"/>
+        <w:spacing w:line="360" w:lineRule="auto"/>
+        <w:rPr>
+          <w:rFonts w:ascii="Times New Roman" w:hAnsi="Times New Roman" w:cs="Times New Roman"/>
+          <w:b/>
+          <w:bCs/>
+          <w:lang w:val="es-ES"/>
+        </w:rPr>
+      </w:pPr>
+      <w:r>
+        <w:rPr>
+          <w:noProof/>
+        </w:rPr>
+        <w:drawing>
+          <wp:inline distT="0" distB="0" distL="0" distR="0" wp14:anchorId="3B0F5957" wp14:editId="6C1F0458">
+            <wp:extent cx="5612130" cy="1520190"/>
+            <wp:effectExtent l="0" t="0" r="7620" b="3810"/>
+            <wp:docPr id="2124774400" name="Imagen 1" descr="Texto&#10;&#10;El contenido generado por IA puede ser incorrecto."/>
+            <wp:cNvGraphicFramePr>
+              <a:graphicFrameLocks xmlns:a="http://schemas.openxmlformats.org/drawingml/2006/main" noChangeAspect="1"/>
+            </wp:cNvGraphicFramePr>
+            <a:graphic xmlns:a="http://schemas.openxmlformats.org/drawingml/2006/main">
+              <a:graphicData uri="http://schemas.openxmlformats.org/drawingml/2006/picture">
+                <pic:pic xmlns:pic="http://schemas.openxmlformats.org/drawingml/2006/picture">
+                  <pic:nvPicPr>
+                    <pic:cNvPr id="2124774400" name="Imagen 1" descr="Texto&#10;&#10;El contenido generado por IA puede ser incorrecto."/>
+                    <pic:cNvPicPr/>
+                  </pic:nvPicPr>
                   <pic:blipFill>
-                    <a:blip r:embed="rId8"/>
+                    <a:blip r:embed="rId9"/>
                     <a:stretch>
                       <a:fillRect/>
                     </a:stretch>
@@ -550,7 +611,7 @@
                   <pic:spPr>
                     <a:xfrm>
                       <a:off x="0" y="0"/>
-                      <a:ext cx="5612130" cy="5574665"/>
+                      <a:ext cx="5612130" cy="1520190"/>
                     </a:xfrm>
                     <a:prstGeom prst="rect">
                       <a:avLst/>
@@ -597,7 +658,7 @@
       </w:r>
     </w:p>
     <w:sectPr>
-      <w:headerReference w:type="default" r:id="rId9"/>
+      <w:headerReference w:type="default" r:id="rId10"/>
       <w:pgSz w:w="12240" w:h="15840"/>
       <w:pgMar w:top="1417" w:right="1701" w:bottom="1417" w:left="1701" w:header="708" w:footer="708" w:gutter="0"/>
       <w:cols w:space="708"/>

</xml_diff>

<commit_message>
Document with the evidence of the activity completed
</commit_message>
<xml_diff>
--- a/TallerGithub1.docx
+++ b/TallerGithub1.docx
@@ -20,16 +20,14 @@
         </w:rPr>
         <w:t xml:space="preserve">Taller </w:t>
       </w:r>
-      <w:proofErr w:type="spellStart"/>
       <w:r>
         <w:rPr>
           <w:rFonts w:ascii="Times New Roman" w:hAnsi="Times New Roman" w:cs="Times New Roman"/>
           <w:b/>
           <w:lang w:val="es-ES"/>
         </w:rPr>
-        <w:t>Github</w:t>
+        <w:t>GitHub</w:t>
       </w:r>
-      <w:proofErr w:type="spellEnd"/>
       <w:r>
         <w:rPr>
           <w:rFonts w:ascii="Times New Roman" w:hAnsi="Times New Roman" w:cs="Times New Roman"/>
@@ -1038,9 +1036,112 @@
           <w:lang w:val="es-ES"/>
         </w:rPr>
       </w:pPr>
+      <w:r>
+        <w:rPr>
+          <w:noProof/>
+        </w:rPr>
+        <w:drawing>
+          <wp:inline distT="0" distB="0" distL="0" distR="0" wp14:anchorId="35E10475" wp14:editId="3B331D2C">
+            <wp:extent cx="5612130" cy="2646680"/>
+            <wp:effectExtent l="0" t="0" r="7620" b="1270"/>
+            <wp:docPr id="542892917" name="Imagen 1" descr="Texto&#10;&#10;El contenido generado por IA puede ser incorrecto."/>
+            <wp:cNvGraphicFramePr>
+              <a:graphicFrameLocks xmlns:a="http://schemas.openxmlformats.org/drawingml/2006/main" noChangeAspect="1"/>
+            </wp:cNvGraphicFramePr>
+            <a:graphic xmlns:a="http://schemas.openxmlformats.org/drawingml/2006/main">
+              <a:graphicData uri="http://schemas.openxmlformats.org/drawingml/2006/picture">
+                <pic:pic xmlns:pic="http://schemas.openxmlformats.org/drawingml/2006/picture">
+                  <pic:nvPicPr>
+                    <pic:cNvPr id="542892917" name="Imagen 1" descr="Texto&#10;&#10;El contenido generado por IA puede ser incorrecto."/>
+                    <pic:cNvPicPr/>
+                  </pic:nvPicPr>
+                  <pic:blipFill>
+                    <a:blip r:embed="rId14"/>
+                    <a:stretch>
+                      <a:fillRect/>
+                    </a:stretch>
+                  </pic:blipFill>
+                  <pic:spPr>
+                    <a:xfrm>
+                      <a:off x="0" y="0"/>
+                      <a:ext cx="5612130" cy="2646680"/>
+                    </a:xfrm>
+                    <a:prstGeom prst="rect">
+                      <a:avLst/>
+                    </a:prstGeom>
+                  </pic:spPr>
+                </pic:pic>
+              </a:graphicData>
+            </a:graphic>
+          </wp:inline>
+        </w:drawing>
+      </w:r>
+    </w:p>
+    <w:p>
+      <w:pPr>
+        <w:pStyle w:val="Prrafodelista"/>
+        <w:rPr>
+          <w:rFonts w:ascii="Times New Roman" w:hAnsi="Times New Roman" w:cs="Times New Roman"/>
+          <w:b/>
+          <w:bCs/>
+          <w:lang w:val="es-ES"/>
+        </w:rPr>
+      </w:pPr>
+    </w:p>
+    <w:p>
+      <w:pPr>
+        <w:pStyle w:val="Prrafodelista"/>
+        <w:rPr>
+          <w:rFonts w:ascii="Times New Roman" w:hAnsi="Times New Roman" w:cs="Times New Roman"/>
+          <w:b/>
+          <w:bCs/>
+          <w:lang w:val="es-ES"/>
+        </w:rPr>
+      </w:pPr>
+      <w:r>
+        <w:rPr>
+          <w:noProof/>
+        </w:rPr>
+        <w:lastRenderedPageBreak/>
+        <w:drawing>
+          <wp:inline distT="0" distB="0" distL="0" distR="0" wp14:anchorId="0F158485" wp14:editId="142F6C26">
+            <wp:extent cx="5612130" cy="3155315"/>
+            <wp:effectExtent l="0" t="0" r="7620" b="6985"/>
+            <wp:docPr id="1261948166" name="Imagen 1" descr="Captura de pantalla de un celular&#10;&#10;El contenido generado por IA puede ser incorrecto."/>
+            <wp:cNvGraphicFramePr>
+              <a:graphicFrameLocks xmlns:a="http://schemas.openxmlformats.org/drawingml/2006/main" noChangeAspect="1"/>
+            </wp:cNvGraphicFramePr>
+            <a:graphic xmlns:a="http://schemas.openxmlformats.org/drawingml/2006/main">
+              <a:graphicData uri="http://schemas.openxmlformats.org/drawingml/2006/picture">
+                <pic:pic xmlns:pic="http://schemas.openxmlformats.org/drawingml/2006/picture">
+                  <pic:nvPicPr>
+                    <pic:cNvPr id="1261948166" name="Imagen 1" descr="Captura de pantalla de un celular&#10;&#10;El contenido generado por IA puede ser incorrecto."/>
+                    <pic:cNvPicPr/>
+                  </pic:nvPicPr>
+                  <pic:blipFill>
+                    <a:blip r:embed="rId15"/>
+                    <a:stretch>
+                      <a:fillRect/>
+                    </a:stretch>
+                  </pic:blipFill>
+                  <pic:spPr>
+                    <a:xfrm>
+                      <a:off x="0" y="0"/>
+                      <a:ext cx="5612130" cy="3155315"/>
+                    </a:xfrm>
+                    <a:prstGeom prst="rect">
+                      <a:avLst/>
+                    </a:prstGeom>
+                  </pic:spPr>
+                </pic:pic>
+              </a:graphicData>
+            </a:graphic>
+          </wp:inline>
+        </w:drawing>
+      </w:r>
     </w:p>
     <w:sectPr>
-      <w:headerReference w:type="default" r:id="rId14"/>
+      <w:headerReference w:type="default" r:id="rId16"/>
       <w:pgSz w:w="12240" w:h="15840"/>
       <w:pgMar w:top="1417" w:right="1701" w:bottom="1417" w:left="1701" w:header="708" w:footer="708" w:gutter="0"/>
       <w:cols w:space="708"/>

</xml_diff>